<commit_message>
Updated with each section filled out, need to do different parameter testing now
</commit_message>
<xml_diff>
--- a/assignment2/report.docx
+++ b/assignment2/report.docx
@@ -62,8 +62,6 @@
         </w:rPr>
         <w:t>260563480</w:t>
       </w:r>
-      <w:bookmarkStart w:id="0" w:name="_GoBack"/>
-      <w:bookmarkEnd w:id="0"/>
     </w:p>
     <w:p>
       <w:pPr>
@@ -636,6 +634,14 @@
         </w:rPr>
         <w:t>The performance of KNN across all evaluation measurements was worse than linear discriminant analysis.</w:t>
       </w:r>
+      <w:r>
+        <w:rPr>
+          <w:color w:val="000000"/>
+          <w:sz w:val="21"/>
+          <w:szCs w:val="21"/>
+        </w:rPr>
+        <w:t xml:space="preserve"> LDA performs well since the points for class 0 and class 1 share the same covariance matrix, which is an assumption of the LDA classifier.  </w:t>
+      </w:r>
     </w:p>
     <w:p>
       <w:pPr>
@@ -677,6 +683,14 @@
         </w:rPr>
         <w:t>If a value of k is even, it has a much lower recall than a value of k which is odd.</w:t>
       </w:r>
+      <w:r>
+        <w:rPr>
+          <w:color w:val="000000"/>
+          <w:sz w:val="21"/>
+          <w:szCs w:val="21"/>
+        </w:rPr>
+        <w:t xml:space="preserve"> This may be due to the KNN implementation, which in the event of a tie, will always choose the negative class 0. This default behaviour should be changed to randomly choose between the two classes in the event of a tie instead of always choosing class 0. </w:t>
+      </w:r>
     </w:p>
     <w:p>
       <w:pPr>
@@ -816,6 +830,7 @@
           <w:szCs w:val="21"/>
           <w:lang w:val="en-CA"/>
         </w:rPr>
+        <w:lastRenderedPageBreak/>
         <w:br/>
       </w:r>
       <w:r>
@@ -926,7 +941,6 @@
           <w:szCs w:val="21"/>
           <w:lang w:val="en-CA"/>
         </w:rPr>
-        <w:lastRenderedPageBreak/>
         <w:br/>
       </w:r>
       <w:r>
@@ -1626,6 +1640,16 @@
         </w:rPr>
         <w:t>The performance of the KNN did not improve from DS1 to DS2. The performance of KNN in this case was better than LDA when an odd number of K was used.</w:t>
       </w:r>
+      <w:r>
+        <w:rPr>
+          <w:color w:val="000000"/>
+          <w:sz w:val="21"/>
+          <w:szCs w:val="21"/>
+        </w:rPr>
+        <w:t xml:space="preserve"> </w:t>
+      </w:r>
+      <w:bookmarkStart w:id="0" w:name="_GoBack"/>
+      <w:bookmarkEnd w:id="0"/>
     </w:p>
     <w:p>
       <w:pPr>

</xml_diff>